<commit_message>
Use cases fully dressed,FURPS, deploy en domain reviewed
</commit_message>
<xml_diff>
--- a/FURPS.docx
+++ b/FURPS.docx
@@ -40,157 +40,1013 @@
     </w:p>
     <w:p>
       <w:pPr>
+        <w:rPr>
+          <w:lang w:val="nl-NL"/>
+        </w:rPr>
+      </w:pPr>
+    </w:p>
+    <w:p>
+      <w:pPr>
+        <w:spacing w:line="360" w:lineRule="auto"/>
+        <w:ind w:left="720" w:hanging="720"/>
+        <w:jc w:val="both"/>
+        <w:rPr>
+          <w:lang w:val="nl-NL"/>
+        </w:rPr>
+      </w:pPr>
+      <w:r>
+        <w:rPr>
+          <w:lang w:val="nl-NL"/>
+        </w:rPr>
+        <w:t>F.1</w:t>
+      </w:r>
+      <w:r>
+        <w:rPr>
+          <w:lang w:val="nl-NL"/>
+        </w:rPr>
+        <w:tab/>
+        <w:t>Een klant kan zich registreren, dit doet hij door zijn naam, adres, woonplaats, e-mailadres en bankrekeningnummer op te geven.</w:t>
+      </w:r>
+    </w:p>
+    <w:p>
+      <w:pPr>
+        <w:spacing w:line="360" w:lineRule="auto"/>
+        <w:jc w:val="both"/>
+        <w:rPr>
+          <w:lang w:val="nl-NL"/>
+        </w:rPr>
+      </w:pPr>
+      <w:r>
+        <w:rPr>
+          <w:lang w:val="nl-NL"/>
+        </w:rPr>
+        <w:t>F.2</w:t>
+      </w:r>
+      <w:r>
+        <w:rPr>
+          <w:lang w:val="nl-NL"/>
+        </w:rPr>
+        <w:tab/>
+        <w:t>Na registreren krijgt de klant een persoonlijke pas thuis gestuurd.</w:t>
+      </w:r>
+    </w:p>
+    <w:p>
+      <w:pPr>
+        <w:spacing w:line="360" w:lineRule="auto"/>
+        <w:jc w:val="both"/>
+        <w:rPr>
+          <w:lang w:val="nl-NL"/>
+        </w:rPr>
+      </w:pPr>
+      <w:r>
+        <w:rPr>
+          <w:lang w:val="nl-NL"/>
+        </w:rPr>
+        <w:t>F.3</w:t>
+      </w:r>
+      <w:r>
+        <w:rPr>
+          <w:lang w:val="nl-NL"/>
+        </w:rPr>
+        <w:tab/>
+        <w:t>De klant kan inloggen met e-mailadres en pasnummer.</w:t>
+      </w:r>
+    </w:p>
+    <w:p>
+      <w:pPr>
+        <w:spacing w:line="360" w:lineRule="auto"/>
+        <w:jc w:val="both"/>
+        <w:rPr>
+          <w:lang w:val="nl-NL"/>
+        </w:rPr>
+      </w:pPr>
+      <w:r>
+        <w:rPr>
+          <w:lang w:val="nl-NL"/>
+        </w:rPr>
+        <w:t>F.4</w:t>
+      </w:r>
+      <w:r>
+        <w:rPr>
+          <w:lang w:val="nl-NL"/>
+        </w:rPr>
+        <w:tab/>
+        <w:t>De klant kan zijn klantgegevens beheren.</w:t>
+      </w:r>
+    </w:p>
+    <w:p>
+      <w:pPr>
+        <w:spacing w:line="360" w:lineRule="auto"/>
+        <w:jc w:val="both"/>
+        <w:rPr>
+          <w:lang w:val="nl-NL"/>
+        </w:rPr>
+      </w:pPr>
+      <w:r>
+        <w:rPr>
+          <w:lang w:val="nl-NL"/>
+        </w:rPr>
+        <w:t>F.5</w:t>
+      </w:r>
+      <w:r>
+        <w:rPr>
+          <w:lang w:val="nl-NL"/>
+        </w:rPr>
+        <w:tab/>
+      </w:r>
+      <w:proofErr w:type="spellStart"/>
+      <w:r>
+        <w:rPr>
+          <w:lang w:val="nl-NL"/>
+        </w:rPr>
+        <w:t>RentIt</w:t>
+      </w:r>
+      <w:proofErr w:type="spellEnd"/>
+      <w:r>
+        <w:rPr>
+          <w:lang w:val="nl-NL"/>
+        </w:rPr>
+        <w:t>-medewerkers kunnen klantgegevens beheren.</w:t>
+      </w:r>
+    </w:p>
+    <w:p>
+      <w:pPr>
+        <w:spacing w:line="360" w:lineRule="auto"/>
+        <w:jc w:val="both"/>
+        <w:rPr>
+          <w:lang w:val="nl-NL"/>
+        </w:rPr>
+      </w:pPr>
+      <w:r>
+        <w:rPr>
+          <w:lang w:val="nl-NL"/>
+        </w:rPr>
+        <w:t>F.6</w:t>
+      </w:r>
+      <w:r>
+        <w:rPr>
+          <w:lang w:val="nl-NL"/>
+        </w:rPr>
+        <w:tab/>
+      </w:r>
+      <w:proofErr w:type="spellStart"/>
+      <w:r>
+        <w:rPr>
+          <w:lang w:val="nl-NL"/>
+        </w:rPr>
+        <w:t>RentIt</w:t>
+      </w:r>
+      <w:proofErr w:type="spellEnd"/>
+      <w:r>
+        <w:rPr>
+          <w:lang w:val="nl-NL"/>
+        </w:rPr>
+        <w:t>-medewerkers kunnen klanten op inactief zetten.</w:t>
+      </w:r>
+    </w:p>
+    <w:p>
+      <w:pPr>
+        <w:spacing w:line="360" w:lineRule="auto"/>
+        <w:jc w:val="both"/>
+        <w:rPr>
+          <w:lang w:val="nl-NL"/>
+        </w:rPr>
+      </w:pPr>
+      <w:r>
+        <w:rPr>
+          <w:lang w:val="nl-NL"/>
+        </w:rPr>
+        <w:t>F.7</w:t>
+      </w:r>
+      <w:r>
+        <w:rPr>
+          <w:lang w:val="nl-NL"/>
+        </w:rPr>
+        <w:tab/>
+      </w:r>
+      <w:proofErr w:type="spellStart"/>
+      <w:r>
+        <w:rPr>
+          <w:lang w:val="nl-NL"/>
+        </w:rPr>
+        <w:t>RentIt</w:t>
+      </w:r>
+      <w:proofErr w:type="spellEnd"/>
+      <w:r>
+        <w:rPr>
+          <w:lang w:val="nl-NL"/>
+        </w:rPr>
+        <w:t>-</w:t>
+      </w:r>
+      <w:r>
+        <w:rPr>
+          <w:lang w:val="nl-NL"/>
+        </w:rPr>
+        <w:t>medewerkers kunnen autogegevens beheren.</w:t>
+      </w:r>
+    </w:p>
+    <w:p>
+      <w:pPr>
+        <w:spacing w:line="360" w:lineRule="auto"/>
+        <w:ind w:left="720" w:hanging="720"/>
+        <w:jc w:val="both"/>
+        <w:rPr>
+          <w:lang w:val="nl-NL"/>
+        </w:rPr>
+      </w:pPr>
+      <w:r>
+        <w:rPr>
+          <w:lang w:val="nl-NL"/>
+        </w:rPr>
+        <w:t>F.8</w:t>
+      </w:r>
+      <w:r>
+        <w:rPr>
+          <w:lang w:val="nl-NL"/>
+        </w:rPr>
+        <w:tab/>
+        <w:t>Op de website kan de klant een overzicht zien van alle beschikbare auto’s die voldoen aan de opgegeven specificaties (stad, tijdsduur, soort auto en specifieke parkeerlocatie).</w:t>
+      </w:r>
+    </w:p>
+    <w:p>
+      <w:pPr>
+        <w:spacing w:line="360" w:lineRule="auto"/>
+        <w:jc w:val="both"/>
+        <w:rPr>
+          <w:lang w:val="nl-NL"/>
+        </w:rPr>
+      </w:pPr>
+      <w:r>
+        <w:rPr>
+          <w:lang w:val="nl-NL"/>
+        </w:rPr>
+        <w:t>F.9</w:t>
+      </w:r>
+      <w:r>
+        <w:rPr>
+          <w:lang w:val="nl-NL"/>
+        </w:rPr>
+        <w:tab/>
+        <w:t>De klant heeft de mogelijkheid om te kiezen tussen een betaald of gratis abonnement.</w:t>
+      </w:r>
+    </w:p>
+    <w:p>
+      <w:pPr>
+        <w:spacing w:line="360" w:lineRule="auto"/>
+        <w:jc w:val="both"/>
+        <w:rPr>
+          <w:lang w:val="nl-NL"/>
+        </w:rPr>
+      </w:pPr>
+      <w:r>
+        <w:rPr>
+          <w:lang w:val="nl-NL"/>
+        </w:rPr>
+        <w:t>F</w:t>
+      </w:r>
+      <w:r>
+        <w:rPr>
+          <w:lang w:val="nl-NL"/>
+        </w:rPr>
+        <w:t>.</w:t>
+      </w:r>
+      <w:r>
+        <w:rPr>
+          <w:lang w:val="nl-NL"/>
+        </w:rPr>
+        <w:t>10</w:t>
+      </w:r>
+      <w:r>
+        <w:rPr>
+          <w:lang w:val="nl-NL"/>
+        </w:rPr>
+        <w:tab/>
+        <w:t>Een klant kan alleen een auto reserveren als de klant geen betalingsachterstand heeft.</w:t>
+      </w:r>
+    </w:p>
+    <w:p>
+      <w:pPr>
+        <w:spacing w:line="360" w:lineRule="auto"/>
+        <w:jc w:val="both"/>
+        <w:rPr>
+          <w:lang w:val="nl-NL"/>
+        </w:rPr>
+      </w:pPr>
+      <w:r>
+        <w:rPr>
+          <w:lang w:val="nl-NL"/>
+        </w:rPr>
+        <w:t>F.11</w:t>
+      </w:r>
+      <w:r>
+        <w:rPr>
+          <w:lang w:val="nl-NL"/>
+        </w:rPr>
+        <w:tab/>
+        <w:t>Een klant kan alleen een auto reserveren als hij niet op inactief is gezet vanwege misbruik.</w:t>
+      </w:r>
+    </w:p>
+    <w:p>
+      <w:pPr>
+        <w:spacing w:line="360" w:lineRule="auto"/>
+        <w:jc w:val="both"/>
+        <w:rPr>
+          <w:lang w:val="nl-NL"/>
+        </w:rPr>
+      </w:pPr>
+      <w:r>
+        <w:rPr>
+          <w:lang w:val="nl-NL"/>
+        </w:rPr>
+        <w:t>F.12</w:t>
+      </w:r>
+      <w:r>
+        <w:rPr>
+          <w:lang w:val="nl-NL"/>
+        </w:rPr>
+        <w:tab/>
+        <w:t>De klanten betalen na reservering via automatische afschrijving.</w:t>
+      </w:r>
+    </w:p>
+    <w:p>
+      <w:pPr>
+        <w:spacing w:line="360" w:lineRule="auto"/>
+        <w:jc w:val="both"/>
+        <w:rPr>
+          <w:lang w:val="nl-NL"/>
+        </w:rPr>
+      </w:pPr>
+      <w:r>
+        <w:rPr>
+          <w:lang w:val="nl-NL"/>
+        </w:rPr>
+        <w:t>F.13</w:t>
+      </w:r>
+      <w:r>
+        <w:rPr>
+          <w:lang w:val="nl-NL"/>
+        </w:rPr>
+        <w:tab/>
+        <w:t>Het is niet mogelijk voor klanten om meerdere auto’s in dezelfde tijdperiode te reserveren.</w:t>
+      </w:r>
+    </w:p>
+    <w:p>
+      <w:pPr>
+        <w:spacing w:line="360" w:lineRule="auto"/>
+        <w:ind w:left="720" w:hanging="720"/>
+        <w:jc w:val="both"/>
+        <w:rPr>
+          <w:lang w:val="nl-NL"/>
+        </w:rPr>
+      </w:pPr>
+      <w:r>
+        <w:rPr>
+          <w:lang w:val="nl-NL"/>
+        </w:rPr>
+        <w:t>F.14</w:t>
+      </w:r>
+      <w:r>
+        <w:rPr>
+          <w:lang w:val="nl-NL"/>
+        </w:rPr>
+        <w:tab/>
+        <w:t>Bij het uitchecken worden eventuele boetes berekend. En toegevoegd aan de openstaande betalingsachterstanden.</w:t>
+      </w:r>
+    </w:p>
+    <w:p>
+      <w:pPr>
+        <w:spacing w:line="360" w:lineRule="auto"/>
+        <w:ind w:left="720" w:hanging="720"/>
+        <w:jc w:val="both"/>
+        <w:rPr>
+          <w:lang w:val="nl-NL"/>
+        </w:rPr>
+      </w:pPr>
+      <w:r>
+        <w:rPr>
+          <w:lang w:val="nl-NL"/>
+        </w:rPr>
+        <w:t>F.15</w:t>
+      </w:r>
+      <w:r>
+        <w:rPr>
+          <w:lang w:val="nl-NL"/>
+        </w:rPr>
+        <w:tab/>
+        <w:t xml:space="preserve">Bij het uitchecken wordt de prijs van het aantal gereden </w:t>
+      </w:r>
+      <w:proofErr w:type="spellStart"/>
+      <w:r>
+        <w:rPr>
+          <w:lang w:val="nl-NL"/>
+        </w:rPr>
+        <w:t>km’s</w:t>
+      </w:r>
+      <w:proofErr w:type="spellEnd"/>
+      <w:r>
+        <w:rPr>
+          <w:lang w:val="nl-NL"/>
+        </w:rPr>
+        <w:t xml:space="preserve"> opgeteld bij eventuele betalingsachterstanden. Van dit bedrag wordt een automatische afschrijving naar de klant gestuurd.</w:t>
+      </w:r>
+    </w:p>
+    <w:p>
+      <w:pPr>
+        <w:spacing w:line="360" w:lineRule="auto"/>
+        <w:jc w:val="both"/>
+        <w:rPr>
+          <w:lang w:val="nl-NL"/>
+        </w:rPr>
+      </w:pPr>
+      <w:r>
+        <w:rPr>
+          <w:lang w:val="nl-NL"/>
+        </w:rPr>
+        <w:t>F.16</w:t>
+      </w:r>
+      <w:r>
+        <w:rPr>
+          <w:lang w:val="nl-NL"/>
+        </w:rPr>
+        <w:tab/>
+        <w:t>Een klant kan alleen de auto inchecken die hij heeft gereserveerd.</w:t>
+      </w:r>
+    </w:p>
+    <w:p>
+      <w:pPr>
+        <w:spacing w:line="360" w:lineRule="auto"/>
+        <w:jc w:val="both"/>
+        <w:rPr>
+          <w:lang w:val="nl-NL"/>
+        </w:rPr>
+      </w:pPr>
+      <w:r>
+        <w:rPr>
+          <w:lang w:val="nl-NL"/>
+        </w:rPr>
+        <w:t>F.17</w:t>
+      </w:r>
+      <w:r>
+        <w:rPr>
+          <w:lang w:val="nl-NL"/>
+        </w:rPr>
+        <w:tab/>
+        <w:t>Ten alle tijden is de GPS-tracking module in de auto ingeschakeld.</w:t>
+      </w:r>
+    </w:p>
+    <w:p>
+      <w:pPr>
+        <w:spacing w:line="360" w:lineRule="auto"/>
+        <w:ind w:left="720" w:hanging="720"/>
+        <w:jc w:val="both"/>
+        <w:rPr>
+          <w:lang w:val="nl-NL"/>
+        </w:rPr>
+      </w:pPr>
+      <w:r>
+        <w:rPr>
+          <w:lang w:val="nl-NL"/>
+        </w:rPr>
+        <w:t>F.18</w:t>
+      </w:r>
+      <w:r>
+        <w:rPr>
+          <w:lang w:val="nl-NL"/>
+        </w:rPr>
+        <w:tab/>
+        <w:t>Een klant kan alleen uitchecken bij dezelfde paal als waar hij de gehuurde auto heeft opgehaald.</w:t>
+      </w:r>
+    </w:p>
+    <w:p>
+      <w:pPr>
+        <w:spacing w:line="360" w:lineRule="auto"/>
+        <w:jc w:val="both"/>
+        <w:rPr>
+          <w:lang w:val="nl-NL"/>
+        </w:rPr>
+      </w:pPr>
+      <w:r>
+        <w:rPr>
+          <w:lang w:val="nl-NL"/>
+        </w:rPr>
+        <w:lastRenderedPageBreak/>
+        <w:t>F.19</w:t>
+      </w:r>
+      <w:r>
+        <w:rPr>
+          <w:lang w:val="nl-NL"/>
+        </w:rPr>
+        <w:tab/>
+        <w:t xml:space="preserve">Bij het uitchecken van een auto worden autogegevens geüpdatet. </w:t>
+      </w:r>
+    </w:p>
+    <w:p>
+      <w:pPr>
+        <w:spacing w:line="360" w:lineRule="auto"/>
+        <w:ind w:left="720" w:hanging="720"/>
+        <w:jc w:val="both"/>
+        <w:rPr>
+          <w:lang w:val="nl-NL"/>
+        </w:rPr>
+      </w:pPr>
+      <w:r>
+        <w:rPr>
+          <w:lang w:val="nl-NL"/>
+        </w:rPr>
+        <w:t>F.20</w:t>
+      </w:r>
+      <w:r>
+        <w:rPr>
+          <w:lang w:val="nl-NL"/>
+        </w:rPr>
+        <w:tab/>
+        <w:t>Na het uitchecken wordt de eventueel resterende reserveringstijd voor de uitgecheckte auto verwijderd.</w:t>
+      </w:r>
+    </w:p>
+    <w:p>
+      <w:pPr>
+        <w:spacing w:line="360" w:lineRule="auto"/>
+        <w:ind w:left="720" w:hanging="720"/>
+        <w:jc w:val="both"/>
+        <w:rPr>
+          <w:lang w:val="nl-NL"/>
+        </w:rPr>
+      </w:pPr>
+      <w:r>
+        <w:rPr>
+          <w:lang w:val="nl-NL"/>
+        </w:rPr>
+        <w:t>F.21</w:t>
+      </w:r>
+      <w:r>
+        <w:rPr>
+          <w:lang w:val="nl-NL"/>
+        </w:rPr>
+        <w:tab/>
+        <w:t xml:space="preserve">De </w:t>
+      </w:r>
+      <w:proofErr w:type="spellStart"/>
+      <w:r>
+        <w:rPr>
+          <w:lang w:val="nl-NL"/>
+        </w:rPr>
+        <w:t>redcars</w:t>
+      </w:r>
+      <w:proofErr w:type="spellEnd"/>
+      <w:r>
+        <w:rPr>
+          <w:lang w:val="nl-NL"/>
+        </w:rPr>
+        <w:t xml:space="preserve"> auto en parkeerpaal geven lichtsignalen wanneer de auto stilstaat op een </w:t>
+      </w:r>
+      <w:proofErr w:type="spellStart"/>
+      <w:r>
+        <w:rPr>
+          <w:lang w:val="nl-NL"/>
+        </w:rPr>
+        <w:t>redcars</w:t>
+      </w:r>
+      <w:proofErr w:type="spellEnd"/>
+      <w:r>
+        <w:rPr>
+          <w:lang w:val="nl-NL"/>
+        </w:rPr>
+        <w:t xml:space="preserve"> parkeerplaats.</w:t>
+      </w:r>
+    </w:p>
+    <w:p>
+      <w:pPr>
+        <w:rPr>
+          <w:rFonts w:asciiTheme="majorHAnsi" w:eastAsiaTheme="majorEastAsia" w:hAnsiTheme="majorHAnsi" w:cstheme="majorBidi"/>
+          <w:color w:val="2F5496" w:themeColor="accent1" w:themeShade="BF"/>
+          <w:sz w:val="26"/>
+          <w:szCs w:val="26"/>
+          <w:lang w:val="en-US"/>
+        </w:rPr>
+      </w:pPr>
+      <w:r>
+        <w:rPr>
+          <w:lang w:val="en-US"/>
+        </w:rPr>
+        <w:br w:type="page"/>
+      </w:r>
+    </w:p>
+    <w:p>
+      <w:pPr>
+        <w:pStyle w:val="Kop2"/>
+        <w:rPr>
+          <w:lang w:val="en-US"/>
+        </w:rPr>
+      </w:pPr>
+      <w:r>
+        <w:rPr>
+          <w:lang w:val="en-US"/>
+        </w:rPr>
+        <w:lastRenderedPageBreak/>
+        <w:t>Usability:</w:t>
+      </w:r>
+    </w:p>
+    <w:p>
+      <w:pPr>
         <w:pStyle w:val="Lijstalinea"/>
-        <w:numPr>
-          <w:ilvl w:val="0"/>
-          <w:numId w:val="1"/>
-        </w:numPr>
-        <w:rPr>
-          <w:lang w:val="nl-NL"/>
-        </w:rPr>
-      </w:pPr>
-      <w:r>
-        <w:rPr>
-          <w:lang w:val="nl-NL"/>
-        </w:rPr>
-        <w:t xml:space="preserve">Een klant kan alleen een auto reserveren als </w:t>
-      </w:r>
-      <w:r>
-        <w:rPr>
-          <w:lang w:val="nl-NL"/>
-        </w:rPr>
-        <w:t>de klant geen betalingsachterstand heeft.</w:t>
-      </w:r>
-    </w:p>
-    <w:p>
-      <w:pPr>
-        <w:pStyle w:val="Lijstalinea"/>
-        <w:numPr>
-          <w:ilvl w:val="0"/>
-          <w:numId w:val="1"/>
-        </w:numPr>
-        <w:rPr>
-          <w:lang w:val="nl-NL"/>
-        </w:rPr>
-      </w:pPr>
-      <w:r>
-        <w:rPr>
-          <w:lang w:val="nl-NL"/>
-        </w:rPr>
-        <w:t>De klanten betalen via automatische afschrijving.</w:t>
-      </w:r>
-    </w:p>
-    <w:p>
-      <w:pPr>
-        <w:pStyle w:val="Lijstalinea"/>
-        <w:numPr>
-          <w:ilvl w:val="0"/>
-          <w:numId w:val="1"/>
-        </w:numPr>
-        <w:rPr>
-          <w:lang w:val="nl-NL"/>
-        </w:rPr>
-      </w:pPr>
+        <w:ind w:hanging="720"/>
+        <w:rPr>
+          <w:lang w:val="nl-NL"/>
+        </w:rPr>
+      </w:pPr>
+      <w:r>
+        <w:rPr>
+          <w:lang w:val="nl-NL"/>
+        </w:rPr>
+        <w:t>U.1</w:t>
+      </w:r>
+      <w:r>
+        <w:rPr>
+          <w:lang w:val="nl-NL"/>
+        </w:rPr>
+        <w:tab/>
+      </w:r>
+      <w:r>
+        <w:rPr>
+          <w:lang w:val="nl-NL"/>
+        </w:rPr>
+        <w:t>Wanneer de klant is vergeten uit te checken stuurt het systeem na 15 minuten een e-mail ter herinnering om uit te checken.</w:t>
+      </w:r>
+    </w:p>
+    <w:p>
+      <w:pPr>
+        <w:ind w:left="720" w:hanging="720"/>
+        <w:rPr>
+          <w:lang w:val="nl-NL"/>
+        </w:rPr>
+      </w:pPr>
+      <w:r>
+        <w:rPr>
+          <w:lang w:val="nl-NL"/>
+        </w:rPr>
+        <w:t>U.2</w:t>
+      </w:r>
+      <w:r>
+        <w:rPr>
+          <w:lang w:val="nl-NL"/>
+        </w:rPr>
+        <w:tab/>
+      </w:r>
+      <w:r>
+        <w:rPr>
+          <w:lang w:val="nl-NL"/>
+        </w:rPr>
+        <w:t>Tijdens het reserveren krijgt de klant automatisch de goedkoopste optie die overeen komt met de door hem opgegeven specificaties.</w:t>
+      </w:r>
+    </w:p>
+    <w:p>
+      <w:pPr>
+        <w:ind w:left="720" w:hanging="720"/>
+        <w:rPr>
+          <w:lang w:val="nl-NL"/>
+        </w:rPr>
+      </w:pPr>
+      <w:r>
+        <w:rPr>
+          <w:lang w:val="nl-NL"/>
+        </w:rPr>
+        <w:t>U.3</w:t>
+      </w:r>
+      <w:r>
+        <w:rPr>
+          <w:lang w:val="nl-NL"/>
+        </w:rPr>
+        <w:tab/>
+      </w:r>
+      <w:r>
+        <w:rPr>
+          <w:lang w:val="nl-NL"/>
+        </w:rPr>
+        <w:t>De website is responsief opgebouwd zodat de klant feedback krijgt op de acties die hij uitvoert.</w:t>
+      </w:r>
+    </w:p>
+    <w:p>
+      <w:pPr>
+        <w:rPr>
+          <w:rFonts w:asciiTheme="majorHAnsi" w:eastAsiaTheme="majorEastAsia" w:hAnsiTheme="majorHAnsi" w:cstheme="majorBidi"/>
+          <w:color w:val="2F5496" w:themeColor="accent1" w:themeShade="BF"/>
+          <w:sz w:val="26"/>
+          <w:szCs w:val="26"/>
+          <w:lang w:val="en-US"/>
+        </w:rPr>
+      </w:pPr>
+      <w:r>
+        <w:rPr>
+          <w:lang w:val="en-US"/>
+        </w:rPr>
+        <w:br w:type="page"/>
+      </w:r>
     </w:p>
     <w:p>
       <w:pPr>
         <w:pStyle w:val="Kop2"/>
         <w:rPr>
-          <w:lang w:val="nl-NL"/>
-        </w:rPr>
-      </w:pPr>
+          <w:lang w:val="en-US"/>
+        </w:rPr>
+      </w:pPr>
+      <w:r>
+        <w:rPr>
+          <w:lang w:val="en-US"/>
+        </w:rPr>
+        <w:lastRenderedPageBreak/>
+        <w:t>Reliability:</w:t>
+      </w:r>
+    </w:p>
+    <w:p>
+      <w:pPr>
+        <w:ind w:left="720" w:hanging="720"/>
+        <w:rPr>
+          <w:lang w:val="nl-NL"/>
+        </w:rPr>
+      </w:pPr>
+      <w:r>
+        <w:rPr>
+          <w:lang w:val="nl-NL"/>
+        </w:rPr>
+        <w:t>R</w:t>
+      </w:r>
+      <w:r>
+        <w:rPr>
+          <w:lang w:val="nl-NL"/>
+        </w:rPr>
+        <w:t>.1</w:t>
+      </w:r>
+      <w:r>
+        <w:rPr>
+          <w:lang w:val="nl-NL"/>
+        </w:rPr>
+        <w:tab/>
+      </w:r>
+      <w:r>
+        <w:rPr>
+          <w:lang w:val="nl-NL"/>
+        </w:rPr>
+        <w:t>Bij het afronden v</w:t>
+      </w:r>
+      <w:r>
+        <w:rPr>
+          <w:lang w:val="nl-NL"/>
+        </w:rPr>
+        <w:t>an een reservering van een auto wordt de auto direct op niet beschikbaar gezet. Hij verschijnt niet langer op de website. Wanneer een andere klant de gereserveerde auto probeert te reserveren krijgt hij een melding dat deze auto reeds gereserveerd is.</w:t>
+      </w:r>
+    </w:p>
+    <w:p>
+      <w:pPr>
+        <w:ind w:left="720" w:hanging="720"/>
+        <w:rPr>
+          <w:lang w:val="nl-NL"/>
+        </w:rPr>
+      </w:pPr>
+      <w:r>
+        <w:rPr>
+          <w:lang w:val="nl-NL"/>
+        </w:rPr>
+        <w:t>R.2</w:t>
+      </w:r>
+      <w:r>
+        <w:rPr>
+          <w:lang w:val="nl-NL"/>
+        </w:rPr>
+        <w:tab/>
+        <w:t>Wanneer een automatische betaling is mislukt wordt de klant hiervan op de hoogte gesteld door middel van een e-mail.</w:t>
+      </w:r>
+    </w:p>
+    <w:p>
+      <w:pPr>
+        <w:ind w:left="720" w:hanging="720"/>
+        <w:rPr>
+          <w:lang w:val="nl-NL"/>
+        </w:rPr>
+      </w:pPr>
+      <w:r>
+        <w:rPr>
+          <w:lang w:val="nl-NL"/>
+        </w:rPr>
+        <w:t>R.3</w:t>
+      </w:r>
+      <w:r>
+        <w:rPr>
+          <w:lang w:val="nl-NL"/>
+        </w:rPr>
+        <w:tab/>
+        <w:t>De functionaliteit en betrouwbaarheid van de paal die buiten staat op de parkeerlocatie is niet gevoelig voor weersomstandigheden.</w:t>
+      </w:r>
+    </w:p>
+    <w:p>
+      <w:pPr>
+        <w:rPr>
+          <w:rFonts w:asciiTheme="majorHAnsi" w:eastAsiaTheme="majorEastAsia" w:hAnsiTheme="majorHAnsi" w:cstheme="majorBidi"/>
+          <w:color w:val="2F5496" w:themeColor="accent1" w:themeShade="BF"/>
+          <w:sz w:val="26"/>
+          <w:szCs w:val="26"/>
+          <w:lang w:val="nl-NL"/>
+        </w:rPr>
+      </w:pPr>
+      <w:r>
+        <w:rPr>
+          <w:lang w:val="nl-NL"/>
+        </w:rPr>
+        <w:br w:type="page"/>
+      </w:r>
+    </w:p>
+    <w:p>
+      <w:pPr>
+        <w:pStyle w:val="Kop2"/>
+        <w:rPr>
+          <w:lang w:val="nl-NL"/>
+        </w:rPr>
+      </w:pPr>
+      <w:r>
+        <w:rPr>
+          <w:lang w:val="nl-NL"/>
+        </w:rPr>
+        <w:lastRenderedPageBreak/>
+        <w:t>Performance:</w:t>
+      </w:r>
+    </w:p>
+    <w:p>
+      <w:pPr>
+        <w:rPr>
+          <w:lang w:val="nl-NL"/>
+        </w:rPr>
+      </w:pPr>
+      <w:r>
+        <w:rPr>
+          <w:lang w:val="nl-NL"/>
+        </w:rPr>
+        <w:t>P.1</w:t>
+      </w:r>
+      <w:r>
+        <w:rPr>
+          <w:lang w:val="nl-NL"/>
+        </w:rPr>
+        <w:tab/>
+        <w:t>Het scannen van h</w:t>
+      </w:r>
+      <w:r>
+        <w:rPr>
+          <w:lang w:val="nl-NL"/>
+        </w:rPr>
+        <w:t>et pasje tijdens het in- en uitchecken moet binnen 1000ms worden afgehandeld door het systeem.</w:t>
+      </w:r>
+    </w:p>
+    <w:p>
+      <w:pPr>
+        <w:rPr>
+          <w:lang w:val="nl-NL"/>
+        </w:rPr>
+      </w:pPr>
+      <w:r>
+        <w:rPr>
+          <w:lang w:val="nl-NL"/>
+        </w:rPr>
+        <w:t>P.2</w:t>
+      </w:r>
+      <w:r>
+        <w:rPr>
+          <w:lang w:val="nl-NL"/>
+        </w:rPr>
+        <w:tab/>
+      </w:r>
+      <w:r>
+        <w:rPr>
+          <w:lang w:val="nl-NL"/>
+        </w:rPr>
+        <w:t>De database server h</w:t>
+      </w:r>
+      <w:r>
+        <w:rPr>
+          <w:lang w:val="nl-NL"/>
+        </w:rPr>
+        <w:t xml:space="preserve">eeft genoeg opslag voor ( hoeveel gebruikers denk rent </w:t>
+      </w:r>
       <w:proofErr w:type="spellStart"/>
       <w:r>
         <w:rPr>
           <w:lang w:val="nl-NL"/>
         </w:rPr>
-        <w:t>Usability</w:t>
+        <w:t>it</w:t>
       </w:r>
       <w:proofErr w:type="spellEnd"/>
       <w:r>
         <w:rPr>
           <w:lang w:val="nl-NL"/>
         </w:rPr>
-        <w:t>:</w:t>
-      </w:r>
-    </w:p>
-    <w:p>
-      <w:pPr>
-        <w:rPr>
-          <w:lang w:val="nl-NL"/>
-        </w:rPr>
-      </w:pPr>
+        <w:t xml:space="preserve"> binnen te gaan halen?)</w:t>
+      </w:r>
+    </w:p>
+    <w:p>
+      <w:pPr>
+        <w:rPr>
+          <w:rFonts w:asciiTheme="majorHAnsi" w:eastAsiaTheme="majorEastAsia" w:hAnsiTheme="majorHAnsi" w:cstheme="majorBidi"/>
+          <w:color w:val="2F5496" w:themeColor="accent1" w:themeShade="BF"/>
+          <w:sz w:val="26"/>
+          <w:szCs w:val="26"/>
+          <w:lang w:val="en-US"/>
+        </w:rPr>
+      </w:pPr>
+      <w:r>
+        <w:rPr>
+          <w:lang w:val="en-US"/>
+        </w:rPr>
+        <w:br w:type="page"/>
+      </w:r>
     </w:p>
     <w:p>
       <w:pPr>
         <w:pStyle w:val="Kop2"/>
         <w:rPr>
-          <w:lang w:val="nl-NL"/>
-        </w:rPr>
-      </w:pPr>
-      <w:proofErr w:type="spellStart"/>
-      <w:r>
-        <w:rPr>
-          <w:lang w:val="nl-NL"/>
-        </w:rPr>
-        <w:t>Reliability</w:t>
-      </w:r>
-      <w:proofErr w:type="spellEnd"/>
-      <w:r>
-        <w:rPr>
-          <w:lang w:val="nl-NL"/>
-        </w:rPr>
-        <w:t>:</w:t>
-      </w:r>
-    </w:p>
-    <w:p>
-      <w:pPr>
-        <w:rPr>
-          <w:lang w:val="nl-NL"/>
-        </w:rPr>
-      </w:pPr>
-    </w:p>
-    <w:p>
-      <w:pPr>
-        <w:pStyle w:val="Kop2"/>
-        <w:rPr>
-          <w:lang w:val="nl-NL"/>
-        </w:rPr>
-      </w:pPr>
-      <w:r>
-        <w:rPr>
-          <w:lang w:val="nl-NL"/>
-        </w:rPr>
-        <w:t>Performance:</w:t>
-      </w:r>
-    </w:p>
-    <w:p>
-      <w:pPr>
-        <w:rPr>
-          <w:lang w:val="nl-NL"/>
-        </w:rPr>
-      </w:pPr>
-    </w:p>
-    <w:p>
-      <w:pPr>
-        <w:pStyle w:val="Kop2"/>
-        <w:rPr>
-          <w:lang w:val="nl-NL"/>
-        </w:rPr>
-      </w:pPr>
-      <w:proofErr w:type="spellStart"/>
-      <w:r>
-        <w:rPr>
-          <w:lang w:val="nl-NL"/>
-        </w:rPr>
-        <w:t>Supportability</w:t>
-      </w:r>
-      <w:proofErr w:type="spellEnd"/>
-      <w:r>
-        <w:rPr>
-          <w:lang w:val="nl-NL"/>
-        </w:rPr>
-        <w:t>:</w:t>
+          <w:lang w:val="en-US"/>
+        </w:rPr>
+      </w:pPr>
+      <w:r>
+        <w:rPr>
+          <w:lang w:val="en-US"/>
+        </w:rPr>
+        <w:lastRenderedPageBreak/>
+        <w:t>Supportability:</w:t>
+      </w:r>
+    </w:p>
+    <w:p>
+      <w:pPr>
+        <w:rPr>
+          <w:lang w:val="nl-NL"/>
+        </w:rPr>
+      </w:pPr>
+      <w:r>
+        <w:rPr>
+          <w:lang w:val="nl-NL"/>
+        </w:rPr>
+        <w:t>S.1</w:t>
+      </w:r>
+      <w:r>
+        <w:rPr>
+          <w:lang w:val="nl-NL"/>
+        </w:rPr>
+        <w:tab/>
+      </w:r>
+      <w:r>
+        <w:rPr>
+          <w:lang w:val="nl-NL"/>
+        </w:rPr>
+        <w:t xml:space="preserve">De website </w:t>
+      </w:r>
+      <w:r>
+        <w:rPr>
+          <w:lang w:val="nl-NL"/>
+        </w:rPr>
+        <w:t>wordt ondersteund op verschillende platvormen ( computer / mobiel)</w:t>
+      </w:r>
+    </w:p>
+    <w:p>
+      <w:pPr>
+        <w:rPr>
+          <w:lang w:val="nl-NL"/>
+        </w:rPr>
+      </w:pPr>
+      <w:r>
+        <w:rPr>
+          <w:lang w:val="nl-NL"/>
+        </w:rPr>
+        <w:t>S.2</w:t>
+      </w:r>
+      <w:r>
+        <w:rPr>
+          <w:lang w:val="nl-NL"/>
+        </w:rPr>
+        <w:tab/>
+        <w:t>Het systeem wordt m</w:t>
+      </w:r>
+      <w:r>
+        <w:rPr>
+          <w:lang w:val="nl-NL"/>
+        </w:rPr>
+        <w:t>odulair opgezet.</w:t>
+      </w:r>
+    </w:p>
+    <w:p>
+      <w:pPr>
+        <w:rPr>
+          <w:lang w:val="nl-NL"/>
+        </w:rPr>
+      </w:pPr>
+      <w:r>
+        <w:rPr>
+          <w:lang w:val="nl-NL"/>
+        </w:rPr>
+        <w:t>S.3</w:t>
+      </w:r>
+      <w:r>
+        <w:rPr>
+          <w:lang w:val="nl-NL"/>
+        </w:rPr>
+        <w:tab/>
+        <w:t>De database wordt opgebouwd in SQL.</w:t>
       </w:r>
     </w:p>
     <w:p>
@@ -215,20 +1071,20 @@
   <w:abstractNum w:abstractNumId="0" w15:restartNumberingAfterBreak="0">
     <w:nsid w:val="69ED6B9B"/>
     <w:multiLevelType w:val="hybridMultilevel"/>
-    <w:tmpl w:val="D9FC3DB0"/>
-    <w:lvl w:ilvl="0" w:tplc="08090001">
-      <w:start w:val="1"/>
-      <w:numFmt w:val="bullet"/>
-      <w:lvlText w:val=""/>
+    <w:tmpl w:val="4FB66342"/>
+    <w:lvl w:ilvl="0" w:tplc="2144834A">
+      <w:start w:val="1"/>
+      <w:numFmt w:val="decimal"/>
+      <w:lvlText w:val="F.%1"/>
       <w:lvlJc w:val="left"/>
       <w:pPr>
         <w:ind w:left="720" w:hanging="360"/>
       </w:pPr>
       <w:rPr>
-        <w:rFonts w:ascii="Symbol" w:hAnsi="Symbol" w:hint="default"/>
+        <w:rFonts w:hint="default"/>
       </w:rPr>
     </w:lvl>
-    <w:lvl w:ilvl="1" w:tplc="08090019" w:tentative="1">
+    <w:lvl w:ilvl="1" w:tplc="08090019">
       <w:start w:val="1"/>
       <w:numFmt w:val="lowerLetter"/>
       <w:lvlText w:val="%2."/>
@@ -301,8 +1157,192 @@
       </w:pPr>
     </w:lvl>
   </w:abstractNum>
+  <w:abstractNum w:abstractNumId="1" w15:restartNumberingAfterBreak="0">
+    <w:nsid w:val="7872090B"/>
+    <w:multiLevelType w:val="hybridMultilevel"/>
+    <w:tmpl w:val="EB70BBC2"/>
+    <w:lvl w:ilvl="0" w:tplc="FE268202">
+      <w:start w:val="1"/>
+      <w:numFmt w:val="decimal"/>
+      <w:lvlText w:val="U.%1"/>
+      <w:lvlJc w:val="left"/>
+      <w:pPr>
+        <w:ind w:left="360" w:hanging="360"/>
+      </w:pPr>
+      <w:rPr>
+        <w:rFonts w:hint="default"/>
+      </w:rPr>
+    </w:lvl>
+    <w:lvl w:ilvl="1" w:tplc="04130019" w:tentative="1">
+      <w:start w:val="1"/>
+      <w:numFmt w:val="lowerLetter"/>
+      <w:lvlText w:val="%2."/>
+      <w:lvlJc w:val="left"/>
+      <w:pPr>
+        <w:ind w:left="1080" w:hanging="360"/>
+      </w:pPr>
+    </w:lvl>
+    <w:lvl w:ilvl="2" w:tplc="0413001B" w:tentative="1">
+      <w:start w:val="1"/>
+      <w:numFmt w:val="lowerRoman"/>
+      <w:lvlText w:val="%3."/>
+      <w:lvlJc w:val="right"/>
+      <w:pPr>
+        <w:ind w:left="1800" w:hanging="180"/>
+      </w:pPr>
+    </w:lvl>
+    <w:lvl w:ilvl="3" w:tplc="0413000F" w:tentative="1">
+      <w:start w:val="1"/>
+      <w:numFmt w:val="decimal"/>
+      <w:lvlText w:val="%4."/>
+      <w:lvlJc w:val="left"/>
+      <w:pPr>
+        <w:ind w:left="2520" w:hanging="360"/>
+      </w:pPr>
+    </w:lvl>
+    <w:lvl w:ilvl="4" w:tplc="04130019" w:tentative="1">
+      <w:start w:val="1"/>
+      <w:numFmt w:val="lowerLetter"/>
+      <w:lvlText w:val="%5."/>
+      <w:lvlJc w:val="left"/>
+      <w:pPr>
+        <w:ind w:left="3240" w:hanging="360"/>
+      </w:pPr>
+    </w:lvl>
+    <w:lvl w:ilvl="5" w:tplc="0413001B" w:tentative="1">
+      <w:start w:val="1"/>
+      <w:numFmt w:val="lowerRoman"/>
+      <w:lvlText w:val="%6."/>
+      <w:lvlJc w:val="right"/>
+      <w:pPr>
+        <w:ind w:left="3960" w:hanging="180"/>
+      </w:pPr>
+    </w:lvl>
+    <w:lvl w:ilvl="6" w:tplc="0413000F" w:tentative="1">
+      <w:start w:val="1"/>
+      <w:numFmt w:val="decimal"/>
+      <w:lvlText w:val="%7."/>
+      <w:lvlJc w:val="left"/>
+      <w:pPr>
+        <w:ind w:left="4680" w:hanging="360"/>
+      </w:pPr>
+    </w:lvl>
+    <w:lvl w:ilvl="7" w:tplc="04130019" w:tentative="1">
+      <w:start w:val="1"/>
+      <w:numFmt w:val="lowerLetter"/>
+      <w:lvlText w:val="%8."/>
+      <w:lvlJc w:val="left"/>
+      <w:pPr>
+        <w:ind w:left="5400" w:hanging="360"/>
+      </w:pPr>
+    </w:lvl>
+    <w:lvl w:ilvl="8" w:tplc="0413001B" w:tentative="1">
+      <w:start w:val="1"/>
+      <w:numFmt w:val="lowerRoman"/>
+      <w:lvlText w:val="%9."/>
+      <w:lvlJc w:val="right"/>
+      <w:pPr>
+        <w:ind w:left="6120" w:hanging="180"/>
+      </w:pPr>
+    </w:lvl>
+  </w:abstractNum>
+  <w:abstractNum w:abstractNumId="2" w15:restartNumberingAfterBreak="0">
+    <w:nsid w:val="7BB40B69"/>
+    <w:multiLevelType w:val="hybridMultilevel"/>
+    <w:tmpl w:val="CD5E25D2"/>
+    <w:lvl w:ilvl="0" w:tplc="FE268202">
+      <w:start w:val="1"/>
+      <w:numFmt w:val="decimal"/>
+      <w:lvlText w:val="U.%1"/>
+      <w:lvlJc w:val="left"/>
+      <w:pPr>
+        <w:ind w:left="360" w:hanging="360"/>
+      </w:pPr>
+      <w:rPr>
+        <w:rFonts w:hint="default"/>
+      </w:rPr>
+    </w:lvl>
+    <w:lvl w:ilvl="1" w:tplc="04130019" w:tentative="1">
+      <w:start w:val="1"/>
+      <w:numFmt w:val="lowerLetter"/>
+      <w:lvlText w:val="%2."/>
+      <w:lvlJc w:val="left"/>
+      <w:pPr>
+        <w:ind w:left="1080" w:hanging="360"/>
+      </w:pPr>
+    </w:lvl>
+    <w:lvl w:ilvl="2" w:tplc="0413001B" w:tentative="1">
+      <w:start w:val="1"/>
+      <w:numFmt w:val="lowerRoman"/>
+      <w:lvlText w:val="%3."/>
+      <w:lvlJc w:val="right"/>
+      <w:pPr>
+        <w:ind w:left="1800" w:hanging="180"/>
+      </w:pPr>
+    </w:lvl>
+    <w:lvl w:ilvl="3" w:tplc="0413000F" w:tentative="1">
+      <w:start w:val="1"/>
+      <w:numFmt w:val="decimal"/>
+      <w:lvlText w:val="%4."/>
+      <w:lvlJc w:val="left"/>
+      <w:pPr>
+        <w:ind w:left="2520" w:hanging="360"/>
+      </w:pPr>
+    </w:lvl>
+    <w:lvl w:ilvl="4" w:tplc="04130019" w:tentative="1">
+      <w:start w:val="1"/>
+      <w:numFmt w:val="lowerLetter"/>
+      <w:lvlText w:val="%5."/>
+      <w:lvlJc w:val="left"/>
+      <w:pPr>
+        <w:ind w:left="3240" w:hanging="360"/>
+      </w:pPr>
+    </w:lvl>
+    <w:lvl w:ilvl="5" w:tplc="0413001B" w:tentative="1">
+      <w:start w:val="1"/>
+      <w:numFmt w:val="lowerRoman"/>
+      <w:lvlText w:val="%6."/>
+      <w:lvlJc w:val="right"/>
+      <w:pPr>
+        <w:ind w:left="3960" w:hanging="180"/>
+      </w:pPr>
+    </w:lvl>
+    <w:lvl w:ilvl="6" w:tplc="0413000F" w:tentative="1">
+      <w:start w:val="1"/>
+      <w:numFmt w:val="decimal"/>
+      <w:lvlText w:val="%7."/>
+      <w:lvlJc w:val="left"/>
+      <w:pPr>
+        <w:ind w:left="4680" w:hanging="360"/>
+      </w:pPr>
+    </w:lvl>
+    <w:lvl w:ilvl="7" w:tplc="04130019" w:tentative="1">
+      <w:start w:val="1"/>
+      <w:numFmt w:val="lowerLetter"/>
+      <w:lvlText w:val="%8."/>
+      <w:lvlJc w:val="left"/>
+      <w:pPr>
+        <w:ind w:left="5400" w:hanging="360"/>
+      </w:pPr>
+    </w:lvl>
+    <w:lvl w:ilvl="8" w:tplc="0413001B" w:tentative="1">
+      <w:start w:val="1"/>
+      <w:numFmt w:val="lowerRoman"/>
+      <w:lvlText w:val="%9."/>
+      <w:lvlJc w:val="right"/>
+      <w:pPr>
+        <w:ind w:left="6120" w:hanging="180"/>
+      </w:pPr>
+    </w:lvl>
+  </w:abstractNum>
   <w:num w:numId="1">
     <w:abstractNumId w:val="0"/>
+  </w:num>
+  <w:num w:numId="2">
+    <w:abstractNumId w:val="1"/>
+  </w:num>
+  <w:num w:numId="3">
+    <w:abstractNumId w:val="2"/>
   </w:num>
 </w:numbering>
 </file>

</xml_diff>